<commit_message>
Made it so that confusion matrices show all labels
</commit_message>
<xml_diff>
--- a/Report/Report.docx
+++ b/Report/Report.docx
@@ -2566,7 +2566,7 @@
           <w:noProof/>
         </w:rPr>
         <w:drawing>
-          <wp:inline distT="0" distB="0" distL="0" distR="0" wp14:anchorId="57B38F94" wp14:editId="02106541">
+          <wp:inline distT="0" distB="0" distL="0" distR="0" wp14:anchorId="57B38F94" wp14:editId="235B23DF">
             <wp:extent cx="2423867" cy="1972039"/>
             <wp:effectExtent l="38100" t="38100" r="33655" b="47625"/>
             <wp:docPr id="720434185" name="Picture 7" descr="A screenshot of a movie details&#10;&#10;AI-generated content may be incorrect."/>
@@ -2623,7 +2623,7 @@
           <w:noProof/>
         </w:rPr>
         <w:drawing>
-          <wp:inline distT="0" distB="0" distL="0" distR="0" wp14:anchorId="079BF766" wp14:editId="7E2C3C40">
+          <wp:inline distT="0" distB="0" distL="0" distR="0" wp14:anchorId="079BF766" wp14:editId="59300C77">
             <wp:extent cx="2414552" cy="2656461"/>
             <wp:effectExtent l="38100" t="38100" r="43180" b="29845"/>
             <wp:docPr id="884723773" name="Picture 7"/>
@@ -3066,30 +3066,380 @@
     </w:p>
     <w:p>
       <w:pPr>
+        <w:jc w:val="center"/>
+      </w:pPr>
+      <w:r>
+        <w:rPr>
+          <w:noProof/>
+        </w:rPr>
+        <w:drawing>
+          <wp:inline distT="0" distB="0" distL="0" distR="0" wp14:anchorId="1656835C" wp14:editId="3BD3E20E">
+            <wp:extent cx="2735409" cy="2051556"/>
+            <wp:effectExtent l="38100" t="38100" r="46355" b="44450"/>
+            <wp:docPr id="600037182" name="Picture 1"/>
+            <wp:cNvGraphicFramePr>
+              <a:graphicFrameLocks xmlns:a="http://schemas.openxmlformats.org/drawingml/2006/main" noChangeAspect="1"/>
+            </wp:cNvGraphicFramePr>
+            <a:graphic xmlns:a="http://schemas.openxmlformats.org/drawingml/2006/main">
+              <a:graphicData uri="http://schemas.openxmlformats.org/drawingml/2006/picture">
+                <pic:pic xmlns:pic="http://schemas.openxmlformats.org/drawingml/2006/picture">
+                  <pic:nvPicPr>
+                    <pic:cNvPr id="600037182" name="Picture 1"/>
+                    <pic:cNvPicPr>
+                      <a:picLocks noChangeAspect="1" noChangeArrowheads="1"/>
+                    </pic:cNvPicPr>
+                  </pic:nvPicPr>
+                  <pic:blipFill>
+                    <a:blip r:embed="rId22">
+                      <a:extLst>
+                        <a:ext uri="{28A0092B-C50C-407E-A947-70E740481C1C}">
+                          <a14:useLocalDpi xmlns:a14="http://schemas.microsoft.com/office/drawing/2010/main" val="0"/>
+                        </a:ext>
+                      </a:extLst>
+                    </a:blip>
+                    <a:stretch>
+                      <a:fillRect/>
+                    </a:stretch>
+                  </pic:blipFill>
+                  <pic:spPr bwMode="auto">
+                    <a:xfrm>
+                      <a:off x="0" y="0"/>
+                      <a:ext cx="2735409" cy="2051556"/>
+                    </a:xfrm>
+                    <a:prstGeom prst="rect">
+                      <a:avLst/>
+                    </a:prstGeom>
+                    <a:noFill/>
+                    <a:ln w="38100">
+                      <a:solidFill>
+                        <a:schemeClr val="accent4"/>
+                      </a:solidFill>
+                    </a:ln>
+                  </pic:spPr>
+                </pic:pic>
+              </a:graphicData>
+            </a:graphic>
+          </wp:inline>
+        </w:drawing>
+      </w:r>
+      <w:r>
+        <w:t xml:space="preserve">  </w:t>
+      </w:r>
+      <w:r>
+        <w:rPr>
+          <w:noProof/>
+        </w:rPr>
+        <w:drawing>
+          <wp:inline distT="0" distB="0" distL="0" distR="0" wp14:anchorId="4580B9AC" wp14:editId="32EDAC03">
+            <wp:extent cx="2735409" cy="2051556"/>
+            <wp:effectExtent l="38100" t="38100" r="46355" b="44450"/>
+            <wp:docPr id="1795252088" name="Picture 1"/>
+            <wp:cNvGraphicFramePr>
+              <a:graphicFrameLocks xmlns:a="http://schemas.openxmlformats.org/drawingml/2006/main" noChangeAspect="1"/>
+            </wp:cNvGraphicFramePr>
+            <a:graphic xmlns:a="http://schemas.openxmlformats.org/drawingml/2006/main">
+              <a:graphicData uri="http://schemas.openxmlformats.org/drawingml/2006/picture">
+                <pic:pic xmlns:pic="http://schemas.openxmlformats.org/drawingml/2006/picture">
+                  <pic:nvPicPr>
+                    <pic:cNvPr id="1795252088" name="Picture 1"/>
+                    <pic:cNvPicPr>
+                      <a:picLocks noChangeAspect="1" noChangeArrowheads="1"/>
+                    </pic:cNvPicPr>
+                  </pic:nvPicPr>
+                  <pic:blipFill>
+                    <a:blip r:embed="rId23">
+                      <a:extLst>
+                        <a:ext uri="{28A0092B-C50C-407E-A947-70E740481C1C}">
+                          <a14:useLocalDpi xmlns:a14="http://schemas.microsoft.com/office/drawing/2010/main" val="0"/>
+                        </a:ext>
+                      </a:extLst>
+                    </a:blip>
+                    <a:stretch>
+                      <a:fillRect/>
+                    </a:stretch>
+                  </pic:blipFill>
+                  <pic:spPr bwMode="auto">
+                    <a:xfrm>
+                      <a:off x="0" y="0"/>
+                      <a:ext cx="2735409" cy="2051556"/>
+                    </a:xfrm>
+                    <a:prstGeom prst="rect">
+                      <a:avLst/>
+                    </a:prstGeom>
+                    <a:noFill/>
+                    <a:ln w="38100">
+                      <a:solidFill>
+                        <a:schemeClr val="accent4"/>
+                      </a:solidFill>
+                    </a:ln>
+                  </pic:spPr>
+                </pic:pic>
+              </a:graphicData>
+            </a:graphic>
+          </wp:inline>
+        </w:drawing>
+      </w:r>
+    </w:p>
+    <w:p>
+      <w:r>
+        <w:t xml:space="preserve">Overall, while the models work, they do not predict well. Usually, they give a predicted user rating of around 7.0. Looking at the accuracy of the models, </w:t>
+      </w:r>
+      <w:proofErr w:type="gramStart"/>
+      <w:r>
+        <w:t>it would seem that the</w:t>
+      </w:r>
+      <w:proofErr w:type="gramEnd"/>
+      <w:r>
+        <w:t xml:space="preserve"> linear models have a minor trend of having better precision than the KNN models, but overall, they are consistent for recall and f1-score.</w:t>
+      </w:r>
+    </w:p>
+    <w:p>
+      <w:pPr>
+        <w:jc w:val="center"/>
+      </w:pPr>
+      <w:r>
+        <w:rPr>
+          <w:noProof/>
+        </w:rPr>
+        <w:drawing>
+          <wp:inline distT="0" distB="0" distL="0" distR="0" wp14:anchorId="1EFECBFF" wp14:editId="7A327EFD">
+            <wp:extent cx="2735408" cy="2051556"/>
+            <wp:effectExtent l="38100" t="38100" r="46355" b="44450"/>
+            <wp:docPr id="1122230366" name="Picture 1"/>
+            <wp:cNvGraphicFramePr>
+              <a:graphicFrameLocks xmlns:a="http://schemas.openxmlformats.org/drawingml/2006/main" noChangeAspect="1"/>
+            </wp:cNvGraphicFramePr>
+            <a:graphic xmlns:a="http://schemas.openxmlformats.org/drawingml/2006/main">
+              <a:graphicData uri="http://schemas.openxmlformats.org/drawingml/2006/picture">
+                <pic:pic xmlns:pic="http://schemas.openxmlformats.org/drawingml/2006/picture">
+                  <pic:nvPicPr>
+                    <pic:cNvPr id="1122230366" name="Picture 1"/>
+                    <pic:cNvPicPr>
+                      <a:picLocks noChangeAspect="1" noChangeArrowheads="1"/>
+                    </pic:cNvPicPr>
+                  </pic:nvPicPr>
+                  <pic:blipFill>
+                    <a:blip r:embed="rId24">
+                      <a:extLst>
+                        <a:ext uri="{28A0092B-C50C-407E-A947-70E740481C1C}">
+                          <a14:useLocalDpi xmlns:a14="http://schemas.microsoft.com/office/drawing/2010/main" val="0"/>
+                        </a:ext>
+                      </a:extLst>
+                    </a:blip>
+                    <a:stretch>
+                      <a:fillRect/>
+                    </a:stretch>
+                  </pic:blipFill>
+                  <pic:spPr bwMode="auto">
+                    <a:xfrm>
+                      <a:off x="0" y="0"/>
+                      <a:ext cx="2735408" cy="2051556"/>
+                    </a:xfrm>
+                    <a:prstGeom prst="rect">
+                      <a:avLst/>
+                    </a:prstGeom>
+                    <a:noFill/>
+                    <a:ln w="38100">
+                      <a:solidFill>
+                        <a:schemeClr val="accent4"/>
+                      </a:solidFill>
+                    </a:ln>
+                  </pic:spPr>
+                </pic:pic>
+              </a:graphicData>
+            </a:graphic>
+          </wp:inline>
+        </w:drawing>
+      </w:r>
+      <w:r>
+        <w:t xml:space="preserve">  </w:t>
+      </w:r>
+      <w:r>
+        <w:rPr>
+          <w:noProof/>
+        </w:rPr>
+        <w:drawing>
+          <wp:inline distT="0" distB="0" distL="0" distR="0" wp14:anchorId="25F824F7" wp14:editId="45955EAE">
+            <wp:extent cx="2735408" cy="2051556"/>
+            <wp:effectExtent l="38100" t="38100" r="46355" b="44450"/>
+            <wp:docPr id="1895439083" name="Picture 1"/>
+            <wp:cNvGraphicFramePr>
+              <a:graphicFrameLocks xmlns:a="http://schemas.openxmlformats.org/drawingml/2006/main" noChangeAspect="1"/>
+            </wp:cNvGraphicFramePr>
+            <a:graphic xmlns:a="http://schemas.openxmlformats.org/drawingml/2006/main">
+              <a:graphicData uri="http://schemas.openxmlformats.org/drawingml/2006/picture">
+                <pic:pic xmlns:pic="http://schemas.openxmlformats.org/drawingml/2006/picture">
+                  <pic:nvPicPr>
+                    <pic:cNvPr id="1895439083" name="Picture 1"/>
+                    <pic:cNvPicPr>
+                      <a:picLocks noChangeAspect="1" noChangeArrowheads="1"/>
+                    </pic:cNvPicPr>
+                  </pic:nvPicPr>
+                  <pic:blipFill>
+                    <a:blip r:embed="rId25">
+                      <a:extLst>
+                        <a:ext uri="{28A0092B-C50C-407E-A947-70E740481C1C}">
+                          <a14:useLocalDpi xmlns:a14="http://schemas.microsoft.com/office/drawing/2010/main" val="0"/>
+                        </a:ext>
+                      </a:extLst>
+                    </a:blip>
+                    <a:stretch>
+                      <a:fillRect/>
+                    </a:stretch>
+                  </pic:blipFill>
+                  <pic:spPr bwMode="auto">
+                    <a:xfrm>
+                      <a:off x="0" y="0"/>
+                      <a:ext cx="2735408" cy="2051556"/>
+                    </a:xfrm>
+                    <a:prstGeom prst="rect">
+                      <a:avLst/>
+                    </a:prstGeom>
+                    <a:noFill/>
+                    <a:ln w="38100">
+                      <a:solidFill>
+                        <a:schemeClr val="accent4"/>
+                      </a:solidFill>
+                    </a:ln>
+                  </pic:spPr>
+                </pic:pic>
+              </a:graphicData>
+            </a:graphic>
+          </wp:inline>
+        </w:drawing>
+      </w:r>
+      <w:r>
+        <w:rPr>
+          <w:noProof/>
+        </w:rPr>
+        <w:drawing>
+          <wp:inline distT="0" distB="0" distL="0" distR="0" wp14:anchorId="33D4CF3B" wp14:editId="490AF709">
+            <wp:extent cx="2735408" cy="2051556"/>
+            <wp:effectExtent l="38100" t="38100" r="46355" b="44450"/>
+            <wp:docPr id="2041446913" name="Picture 1"/>
+            <wp:cNvGraphicFramePr>
+              <a:graphicFrameLocks xmlns:a="http://schemas.openxmlformats.org/drawingml/2006/main" noChangeAspect="1"/>
+            </wp:cNvGraphicFramePr>
+            <a:graphic xmlns:a="http://schemas.openxmlformats.org/drawingml/2006/main">
+              <a:graphicData uri="http://schemas.openxmlformats.org/drawingml/2006/picture">
+                <pic:pic xmlns:pic="http://schemas.openxmlformats.org/drawingml/2006/picture">
+                  <pic:nvPicPr>
+                    <pic:cNvPr id="2041446913" name="Picture 1"/>
+                    <pic:cNvPicPr>
+                      <a:picLocks noChangeAspect="1" noChangeArrowheads="1"/>
+                    </pic:cNvPicPr>
+                  </pic:nvPicPr>
+                  <pic:blipFill>
+                    <a:blip r:embed="rId26">
+                      <a:extLst>
+                        <a:ext uri="{28A0092B-C50C-407E-A947-70E740481C1C}">
+                          <a14:useLocalDpi xmlns:a14="http://schemas.microsoft.com/office/drawing/2010/main" val="0"/>
+                        </a:ext>
+                      </a:extLst>
+                    </a:blip>
+                    <a:stretch>
+                      <a:fillRect/>
+                    </a:stretch>
+                  </pic:blipFill>
+                  <pic:spPr bwMode="auto">
+                    <a:xfrm>
+                      <a:off x="0" y="0"/>
+                      <a:ext cx="2735408" cy="2051556"/>
+                    </a:xfrm>
+                    <a:prstGeom prst="rect">
+                      <a:avLst/>
+                    </a:prstGeom>
+                    <a:noFill/>
+                    <a:ln w="38100">
+                      <a:solidFill>
+                        <a:schemeClr val="accent4"/>
+                      </a:solidFill>
+                    </a:ln>
+                  </pic:spPr>
+                </pic:pic>
+              </a:graphicData>
+            </a:graphic>
+          </wp:inline>
+        </w:drawing>
+      </w:r>
+      <w:r>
+        <w:t xml:space="preserve">  </w:t>
+      </w:r>
+      <w:r>
+        <w:rPr>
+          <w:noProof/>
+        </w:rPr>
+        <w:drawing>
+          <wp:inline distT="0" distB="0" distL="0" distR="0" wp14:anchorId="5F827C0D" wp14:editId="43C8909B">
+            <wp:extent cx="2735408" cy="2051556"/>
+            <wp:effectExtent l="38100" t="38100" r="46355" b="44450"/>
+            <wp:docPr id="105334178" name="Picture 1"/>
+            <wp:cNvGraphicFramePr>
+              <a:graphicFrameLocks xmlns:a="http://schemas.openxmlformats.org/drawingml/2006/main" noChangeAspect="1"/>
+            </wp:cNvGraphicFramePr>
+            <a:graphic xmlns:a="http://schemas.openxmlformats.org/drawingml/2006/main">
+              <a:graphicData uri="http://schemas.openxmlformats.org/drawingml/2006/picture">
+                <pic:pic xmlns:pic="http://schemas.openxmlformats.org/drawingml/2006/picture">
+                  <pic:nvPicPr>
+                    <pic:cNvPr id="105334178" name="Picture 1"/>
+                    <pic:cNvPicPr>
+                      <a:picLocks noChangeAspect="1" noChangeArrowheads="1"/>
+                    </pic:cNvPicPr>
+                  </pic:nvPicPr>
+                  <pic:blipFill>
+                    <a:blip r:embed="rId27">
+                      <a:extLst>
+                        <a:ext uri="{28A0092B-C50C-407E-A947-70E740481C1C}">
+                          <a14:useLocalDpi xmlns:a14="http://schemas.microsoft.com/office/drawing/2010/main" val="0"/>
+                        </a:ext>
+                      </a:extLst>
+                    </a:blip>
+                    <a:stretch>
+                      <a:fillRect/>
+                    </a:stretch>
+                  </pic:blipFill>
+                  <pic:spPr bwMode="auto">
+                    <a:xfrm>
+                      <a:off x="0" y="0"/>
+                      <a:ext cx="2735408" cy="2051556"/>
+                    </a:xfrm>
+                    <a:prstGeom prst="rect">
+                      <a:avLst/>
+                    </a:prstGeom>
+                    <a:noFill/>
+                    <a:ln w="38100">
+                      <a:solidFill>
+                        <a:schemeClr val="accent4"/>
+                      </a:solidFill>
+                    </a:ln>
+                  </pic:spPr>
+                </pic:pic>
+              </a:graphicData>
+            </a:graphic>
+          </wp:inline>
+        </w:drawing>
+      </w:r>
+    </w:p>
+    <w:p>
+      <w:r>
+        <w:t>This points to the user ratings from the data mostly being centred around score of 7</w:t>
+      </w:r>
+    </w:p>
+    <w:p>
+      <w:r>
+        <w:br w:type="page"/>
+      </w:r>
+    </w:p>
+    <w:p>
+      <w:pPr>
         <w:pStyle w:val="Heading3"/>
       </w:pPr>
-      <w:bookmarkStart w:id="13" w:name="_Toc192317966"/>
-      <w:r>
-        <w:t>Heatmaps</w:t>
-      </w:r>
-      <w:bookmarkEnd w:id="13"/>
-    </w:p>
-    <w:p/>
-    <w:p>
-      <w:r>
-        <w:br w:type="page"/>
-      </w:r>
-    </w:p>
-    <w:p>
-      <w:pPr>
-        <w:pStyle w:val="Heading3"/>
-      </w:pPr>
-      <w:bookmarkStart w:id="14" w:name="_Toc192317967"/>
+      <w:bookmarkStart w:id="13" w:name="_Toc192317967"/>
       <w:r>
         <w:lastRenderedPageBreak/>
         <w:t>Model Scores</w:t>
       </w:r>
-      <w:bookmarkEnd w:id="14"/>
+      <w:bookmarkEnd w:id="13"/>
     </w:p>
     <w:p/>
     <w:p>
@@ -3101,12 +3451,12 @@
       <w:pPr>
         <w:pStyle w:val="Heading1"/>
       </w:pPr>
-      <w:bookmarkStart w:id="15" w:name="_Toc192317968"/>
+      <w:bookmarkStart w:id="14" w:name="_Toc192317968"/>
       <w:r>
         <w:lastRenderedPageBreak/>
         <w:t>Conclusion</w:t>
       </w:r>
-      <w:bookmarkEnd w:id="15"/>
+      <w:bookmarkEnd w:id="14"/>
     </w:p>
     <w:p/>
     <w:p>
@@ -3118,12 +3468,12 @@
       <w:pPr>
         <w:pStyle w:val="Heading1"/>
       </w:pPr>
-      <w:bookmarkStart w:id="16" w:name="_Toc192317969"/>
+      <w:bookmarkStart w:id="15" w:name="_Toc192317969"/>
       <w:r>
         <w:lastRenderedPageBreak/>
         <w:t>References</w:t>
       </w:r>
-      <w:bookmarkEnd w:id="16"/>
+      <w:bookmarkEnd w:id="15"/>
     </w:p>
     <w:p>
       <w:pPr>
@@ -3136,7 +3486,7 @@
       <w:r>
         <w:t xml:space="preserve">IMDb. (n.d.). About IMDb. IMDb. </w:t>
       </w:r>
-      <w:hyperlink r:id="rId22" w:history="1">
+      <w:hyperlink r:id="rId28" w:history="1">
         <w:r>
           <w:rPr>
             <w:rStyle w:val="Hyperlink"/>
@@ -3180,7 +3530,7 @@
       <w:r>
         <w:t xml:space="preserve">. Python Docs. </w:t>
       </w:r>
-      <w:hyperlink r:id="rId23" w:history="1">
+      <w:hyperlink r:id="rId29" w:history="1">
         <w:r>
           <w:rPr>
             <w:rStyle w:val="Hyperlink"/>
@@ -3203,7 +3553,7 @@
       <w:r>
         <w:t xml:space="preserve">Scikit Learn. (n.d. -a). train_test_split. Scikit Learn. </w:t>
       </w:r>
-      <w:hyperlink r:id="rId24" w:history="1">
+      <w:hyperlink r:id="rId30" w:history="1">
         <w:r>
           <w:rPr>
             <w:rStyle w:val="Hyperlink"/>
@@ -3235,7 +3585,7 @@
       <w:r>
         <w:t xml:space="preserve">Scikit Learn. </w:t>
       </w:r>
-      <w:hyperlink r:id="rId25" w:history="1">
+      <w:hyperlink r:id="rId31" w:history="1">
         <w:r>
           <w:rPr>
             <w:rStyle w:val="Hyperlink"/>
@@ -3281,7 +3631,7 @@
       <w:r>
         <w:t xml:space="preserve">. CEOWORLD Magazine. </w:t>
       </w:r>
-      <w:hyperlink r:id="rId26" w:history="1">
+      <w:hyperlink r:id="rId32" w:history="1">
         <w:r>
           <w:rPr>
             <w:rStyle w:val="Hyperlink"/>
@@ -3304,7 +3654,7 @@
       <w:r>
         <w:t xml:space="preserve">Verma, K. (n.d.). IMDb Movies Dataset. Kaggle. </w:t>
       </w:r>
-      <w:hyperlink r:id="rId27" w:history="1">
+      <w:hyperlink r:id="rId33" w:history="1">
         <w:r>
           <w:rPr>
             <w:rStyle w:val="Hyperlink"/>
@@ -3327,7 +3677,7 @@
       <w:r>
         <w:t xml:space="preserve">Lu, X. (n.d.). Model Evaluation &amp; Evaluation Metrics. Leeds Trinity University. </w:t>
       </w:r>
-      <w:hyperlink r:id="rId28" w:history="1">
+      <w:hyperlink r:id="rId34" w:history="1">
         <w:r>
           <w:rPr>
             <w:rStyle w:val="Hyperlink"/>
@@ -3353,6 +3703,92 @@
 <file path=word/numbering.xml><?xml version="1.0" encoding="utf-8"?>
 <w:numbering xmlns:wpc="http://schemas.microsoft.com/office/word/2010/wordprocessingCanvas" xmlns:cx="http://schemas.microsoft.com/office/drawing/2014/chartex" xmlns:cx1="http://schemas.microsoft.com/office/drawing/2015/9/8/chartex" xmlns:cx2="http://schemas.microsoft.com/office/drawing/2015/10/21/chartex" xmlns:cx3="http://schemas.microsoft.com/office/drawing/2016/5/9/chartex" xmlns:cx4="http://schemas.microsoft.com/office/drawing/2016/5/10/chartex" xmlns:cx5="http://schemas.microsoft.com/office/drawing/2016/5/11/chartex" xmlns:cx6="http://schemas.microsoft.com/office/drawing/2016/5/12/chartex" xmlns:cx7="http://schemas.microsoft.com/office/drawing/2016/5/13/chartex" xmlns:cx8="http://schemas.microsoft.com/office/drawing/2016/5/14/chartex" xmlns:mc="http://schemas.openxmlformats.org/markup-compatibility/2006" xmlns:aink="http://schemas.microsoft.com/office/drawing/2016/ink" xmlns:am3d="http://schemas.microsoft.com/office/drawing/2017/model3d" xmlns:o="urn:schemas-microsoft-com:office:office" xmlns:oel="http://schemas.microsoft.com/office/2019/extlst" xmlns:r="http://schemas.openxmlformats.org/officeDocument/2006/relationships" xmlns:m="http://schemas.openxmlformats.org/officeDocument/2006/math" xmlns:v="urn:schemas-microsoft-com:vml" xmlns:wp14="http://schemas.microsoft.com/office/word/2010/wordprocessingDrawing" xmlns:wp="http://schemas.openxmlformats.org/drawingml/2006/wordprocessingDrawing" xmlns:w10="urn:schemas-microsoft-com:office:word" xmlns:w="http://schemas.openxmlformats.org/wordprocessingml/2006/main" xmlns:w14="http://schemas.microsoft.com/office/word/2010/wordml" xmlns:w15="http://schemas.microsoft.com/office/word/2012/wordml" xmlns:w16cex="http://schemas.microsoft.com/office/word/2018/wordml/cex" xmlns:w16cid="http://schemas.microsoft.com/office/word/2016/wordml/cid" xmlns:w16="http://schemas.microsoft.com/office/word/2018/wordml" xmlns:w16du="http://schemas.microsoft.com/office/word/2023/wordml/word16du" xmlns:w16sdtdh="http://schemas.microsoft.com/office/word/2020/wordml/sdtdatahash" xmlns:w16sdtfl="http://schemas.microsoft.com/office/word/2024/wordml/sdtformatlock" xmlns:w16se="http://schemas.microsoft.com/office/word/2015/wordml/symex" xmlns:wpg="http://schemas.microsoft.com/office/word/2010/wordprocessingGroup" xmlns:wpi="http://schemas.microsoft.com/office/word/2010/wordprocessingInk" xmlns:wne="http://schemas.microsoft.com/office/word/2006/wordml" xmlns:wps="http://schemas.microsoft.com/office/word/2010/wordprocessingShape" mc:Ignorable="w14 w15 w16se w16cid w16 w16cex w16sdtdh w16sdtfl w16du wp14">
   <w:abstractNum w:abstractNumId="0" w15:restartNumberingAfterBreak="0">
+    <w:nsid w:val="04961C7D"/>
+    <w:multiLevelType w:val="hybridMultilevel"/>
+    <w:tmpl w:val="26F03662"/>
+    <w:lvl w:ilvl="0" w:tplc="0809000F">
+      <w:start w:val="1"/>
+      <w:numFmt w:val="decimal"/>
+      <w:lvlText w:val="%1."/>
+      <w:lvlJc w:val="left"/>
+      <w:pPr>
+        <w:ind w:left="720" w:hanging="360"/>
+      </w:pPr>
+    </w:lvl>
+    <w:lvl w:ilvl="1" w:tplc="08090019" w:tentative="1">
+      <w:start w:val="1"/>
+      <w:numFmt w:val="lowerLetter"/>
+      <w:lvlText w:val="%2."/>
+      <w:lvlJc w:val="left"/>
+      <w:pPr>
+        <w:ind w:left="1440" w:hanging="360"/>
+      </w:pPr>
+    </w:lvl>
+    <w:lvl w:ilvl="2" w:tplc="0809001B" w:tentative="1">
+      <w:start w:val="1"/>
+      <w:numFmt w:val="lowerRoman"/>
+      <w:lvlText w:val="%3."/>
+      <w:lvlJc w:val="right"/>
+      <w:pPr>
+        <w:ind w:left="2160" w:hanging="180"/>
+      </w:pPr>
+    </w:lvl>
+    <w:lvl w:ilvl="3" w:tplc="0809000F" w:tentative="1">
+      <w:start w:val="1"/>
+      <w:numFmt w:val="decimal"/>
+      <w:lvlText w:val="%4."/>
+      <w:lvlJc w:val="left"/>
+      <w:pPr>
+        <w:ind w:left="2880" w:hanging="360"/>
+      </w:pPr>
+    </w:lvl>
+    <w:lvl w:ilvl="4" w:tplc="08090019" w:tentative="1">
+      <w:start w:val="1"/>
+      <w:numFmt w:val="lowerLetter"/>
+      <w:lvlText w:val="%5."/>
+      <w:lvlJc w:val="left"/>
+      <w:pPr>
+        <w:ind w:left="3600" w:hanging="360"/>
+      </w:pPr>
+    </w:lvl>
+    <w:lvl w:ilvl="5" w:tplc="0809001B" w:tentative="1">
+      <w:start w:val="1"/>
+      <w:numFmt w:val="lowerRoman"/>
+      <w:lvlText w:val="%6."/>
+      <w:lvlJc w:val="right"/>
+      <w:pPr>
+        <w:ind w:left="4320" w:hanging="180"/>
+      </w:pPr>
+    </w:lvl>
+    <w:lvl w:ilvl="6" w:tplc="0809000F" w:tentative="1">
+      <w:start w:val="1"/>
+      <w:numFmt w:val="decimal"/>
+      <w:lvlText w:val="%7."/>
+      <w:lvlJc w:val="left"/>
+      <w:pPr>
+        <w:ind w:left="5040" w:hanging="360"/>
+      </w:pPr>
+    </w:lvl>
+    <w:lvl w:ilvl="7" w:tplc="08090019" w:tentative="1">
+      <w:start w:val="1"/>
+      <w:numFmt w:val="lowerLetter"/>
+      <w:lvlText w:val="%8."/>
+      <w:lvlJc w:val="left"/>
+      <w:pPr>
+        <w:ind w:left="5760" w:hanging="360"/>
+      </w:pPr>
+    </w:lvl>
+    <w:lvl w:ilvl="8" w:tplc="0809001B" w:tentative="1">
+      <w:start w:val="1"/>
+      <w:numFmt w:val="lowerRoman"/>
+      <w:lvlText w:val="%9."/>
+      <w:lvlJc w:val="right"/>
+      <w:pPr>
+        <w:ind w:left="6480" w:hanging="180"/>
+      </w:pPr>
+    </w:lvl>
+  </w:abstractNum>
+  <w:abstractNum w:abstractNumId="1" w15:restartNumberingAfterBreak="0">
     <w:nsid w:val="14F124E6"/>
     <w:multiLevelType w:val="hybridMultilevel"/>
     <w:tmpl w:val="AED0DE96"/>
@@ -3465,7 +3901,7 @@
       </w:rPr>
     </w:lvl>
   </w:abstractNum>
-  <w:abstractNum w:abstractNumId="1" w15:restartNumberingAfterBreak="0">
+  <w:abstractNum w:abstractNumId="2" w15:restartNumberingAfterBreak="0">
     <w:nsid w:val="2BA04D33"/>
     <w:multiLevelType w:val="hybridMultilevel"/>
     <w:tmpl w:val="CA68AE4C"/>
@@ -3551,7 +3987,7 @@
       </w:pPr>
     </w:lvl>
   </w:abstractNum>
-  <w:abstractNum w:abstractNumId="2" w15:restartNumberingAfterBreak="0">
+  <w:abstractNum w:abstractNumId="3" w15:restartNumberingAfterBreak="0">
     <w:nsid w:val="59100E94"/>
     <w:multiLevelType w:val="hybridMultilevel"/>
     <w:tmpl w:val="F7E6FE54"/>
@@ -3664,7 +4100,7 @@
       </w:rPr>
     </w:lvl>
   </w:abstractNum>
-  <w:abstractNum w:abstractNumId="3" w15:restartNumberingAfterBreak="0">
+  <w:abstractNum w:abstractNumId="4" w15:restartNumberingAfterBreak="0">
     <w:nsid w:val="716E5EAD"/>
     <w:multiLevelType w:val="hybridMultilevel"/>
     <w:tmpl w:val="C8EC8B42"/>
@@ -3750,7 +4186,7 @@
       </w:pPr>
     </w:lvl>
   </w:abstractNum>
-  <w:abstractNum w:abstractNumId="4" w15:restartNumberingAfterBreak="0">
+  <w:abstractNum w:abstractNumId="5" w15:restartNumberingAfterBreak="0">
     <w:nsid w:val="7175602A"/>
     <w:multiLevelType w:val="hybridMultilevel"/>
     <w:tmpl w:val="C9EE3FE8"/>
@@ -3837,19 +4273,22 @@
     </w:lvl>
   </w:abstractNum>
   <w:num w:numId="1" w16cid:durableId="349647665">
-    <w:abstractNumId w:val="0"/>
+    <w:abstractNumId w:val="1"/>
   </w:num>
   <w:num w:numId="2" w16cid:durableId="1755514595">
+    <w:abstractNumId w:val="4"/>
+  </w:num>
+  <w:num w:numId="3" w16cid:durableId="1562403948">
     <w:abstractNumId w:val="3"/>
   </w:num>
-  <w:num w:numId="3" w16cid:durableId="1562403948">
+  <w:num w:numId="4" w16cid:durableId="1231159606">
     <w:abstractNumId w:val="2"/>
   </w:num>
-  <w:num w:numId="4" w16cid:durableId="1231159606">
-    <w:abstractNumId w:val="1"/>
+  <w:num w:numId="5" w16cid:durableId="364253641">
+    <w:abstractNumId w:val="5"/>
   </w:num>
-  <w:num w:numId="5" w16cid:durableId="364253641">
-    <w:abstractNumId w:val="4"/>
+  <w:num w:numId="6" w16cid:durableId="267128272">
+    <w:abstractNumId w:val="0"/>
   </w:num>
 </w:numbering>
 </file>
@@ -4459,6 +4898,7 @@
   <w:style w:type="character" w:default="1" w:styleId="DefaultParagraphFont">
     <w:name w:val="Default Paragraph Font"/>
     <w:uiPriority w:val="1"/>
+    <w:semiHidden/>
     <w:unhideWhenUsed/>
   </w:style>
   <w:style w:type="table" w:default="1" w:styleId="TableNormal">

</xml_diff>

<commit_message>
Spelling correction in report.docx
</commit_message>
<xml_diff>
--- a/Report/Report.docx
+++ b/Report/Report.docx
@@ -1182,15 +1182,7 @@
         <w:t xml:space="preserve">the </w:t>
       </w:r>
       <w:r>
-        <w:t xml:space="preserve">monetary success of a movie, it </w:t>
-      </w:r>
-      <w:proofErr w:type="gramStart"/>
-      <w:r>
-        <w:t>is hoped</w:t>
-      </w:r>
-      <w:proofErr w:type="gramEnd"/>
-      <w:r>
-        <w:t xml:space="preserve"> that this tool will help to show if a </w:t>
+        <w:t xml:space="preserve">monetary success of a movie, it is hoped that this tool will help to show if a </w:t>
       </w:r>
       <w:r>
         <w:t xml:space="preserve">new </w:t>
@@ -1247,15 +1239,7 @@
         <w:t>popular</w:t>
       </w:r>
       <w:r>
-        <w:t xml:space="preserve"> rather than just </w:t>
-      </w:r>
-      <w:proofErr w:type="gramStart"/>
-      <w:r>
-        <w:t>being considered</w:t>
-      </w:r>
-      <w:proofErr w:type="gramEnd"/>
-      <w:r>
-        <w:t xml:space="preserve"> “good</w:t>
+        <w:t xml:space="preserve"> rather than just being considered “good</w:t>
       </w:r>
       <w:r>
         <w:t>.”</w:t>
@@ -1397,29 +1381,13 @@
     </w:p>
     <w:p>
       <w:r>
-        <w:t xml:space="preserve">For this project, the data will be loaded into the Python programming language and, </w:t>
-      </w:r>
-      <w:proofErr w:type="gramStart"/>
-      <w:r>
-        <w:t>through the use of</w:t>
-      </w:r>
-      <w:proofErr w:type="gramEnd"/>
-      <w:r>
-        <w:t xml:space="preserve"> the </w:t>
+        <w:t xml:space="preserve">For this project, the data will be loaded into the Python programming language and, through the use of the </w:t>
       </w:r>
       <w:r>
         <w:t>pandas</w:t>
       </w:r>
       <w:r>
-        <w:t xml:space="preserve"> library, will be loaded into tables. Once the data </w:t>
-      </w:r>
-      <w:proofErr w:type="gramStart"/>
-      <w:r>
-        <w:t>is loaded</w:t>
-      </w:r>
-      <w:proofErr w:type="gramEnd"/>
-      <w:r>
-        <w:t>, it will be</w:t>
+        <w:t xml:space="preserve"> library, will be loaded into tables. Once the data is loaded, it will be</w:t>
       </w:r>
       <w:r>
         <w:t xml:space="preserve"> </w:t>
@@ -1508,15 +1476,7 @@
         <w:t xml:space="preserve"> </w:t>
       </w:r>
       <w:r>
-        <w:t xml:space="preserve">After this, graphs will </w:t>
-      </w:r>
-      <w:proofErr w:type="gramStart"/>
-      <w:r>
-        <w:t>be created</w:t>
-      </w:r>
-      <w:proofErr w:type="gramEnd"/>
-      <w:r>
-        <w:t xml:space="preserve"> using another Python library known as matplotlib </w:t>
+        <w:t xml:space="preserve">After this, graphs will be created using another Python library known as matplotlib </w:t>
       </w:r>
       <w:r>
         <w:t>to</w:t>
@@ -1735,15 +1695,7 @@
     </w:p>
     <w:p>
       <w:r>
-        <w:t xml:space="preserve">For the date column, only the month column is kept. The month </w:t>
-      </w:r>
-      <w:proofErr w:type="gramStart"/>
-      <w:r>
-        <w:t>is then converted</w:t>
-      </w:r>
-      <w:proofErr w:type="gramEnd"/>
-      <w:r>
-        <w:t xml:space="preserve"> to its numerical value (</w:t>
+        <w:t>For the date column, only the month column is kept. The month is then converted to its numerical value (</w:t>
       </w:r>
       <w:r>
         <w:t>E</w:t>
@@ -1758,15 +1710,7 @@
         <w:t>: 6 for June).</w:t>
       </w:r>
       <w:r>
-        <w:t xml:space="preserve"> Lastly, for the runtime column, the text is </w:t>
-      </w:r>
-      <w:proofErr w:type="gramStart"/>
-      <w:r>
-        <w:t>dropped</w:t>
-      </w:r>
-      <w:proofErr w:type="gramEnd"/>
-      <w:r>
-        <w:t xml:space="preserve"> and the hours and minutes are converted into only minutes.</w:t>
+        <w:t xml:space="preserve"> Lastly, for the runtime column, the text is dropped and the hours and minutes are converted into only minutes.</w:t>
       </w:r>
     </w:p>
     <w:p>
@@ -2079,15 +2023,7 @@
         <w:t>(Lu, n.d.).</w:t>
       </w:r>
       <w:r>
-        <w:t xml:space="preserve"> Finally, a classification report </w:t>
-      </w:r>
-      <w:proofErr w:type="gramStart"/>
-      <w:r>
-        <w:t>is also generated</w:t>
-      </w:r>
-      <w:proofErr w:type="gramEnd"/>
-      <w:r>
-        <w:t xml:space="preserve"> which details the precision, recall, f1-score and accuracy of the model.</w:t>
+        <w:t xml:space="preserve"> Finally, a classification report is also generated which details the precision, recall, f1-score and accuracy of the model.</w:t>
       </w:r>
     </w:p>
     <w:p>
@@ -2252,15 +2188,7 @@
     </w:p>
     <w:p>
       <w:r>
-        <w:t xml:space="preserve">With the models having </w:t>
-      </w:r>
-      <w:proofErr w:type="gramStart"/>
-      <w:r>
-        <w:t>been created</w:t>
-      </w:r>
-      <w:proofErr w:type="gramEnd"/>
-      <w:r>
-        <w:t>, the program finally moves on to rendering graph</w:t>
+        <w:t>With the models having been created, the program finally moves on to rendering graph</w:t>
       </w:r>
       <w:r>
         <w:t>s</w:t>
@@ -2269,13 +2197,11 @@
         <w:t>. For the datasets, scatter graphs are used which are created with the above code. Scatter graphs are best suited to this because they can show all values on one graph clearly. This helps to estimate what the models might</w:t>
       </w:r>
       <w:r>
-        <w:t xml:space="preserve"> </w:t>
-      </w:r>
-      <w:proofErr w:type="spellStart"/>
-      <w:r>
-        <w:t>predicy</w:t>
-      </w:r>
-      <w:proofErr w:type="spellEnd"/>
+        <w:t xml:space="preserve"> predic</w:t>
+      </w:r>
+      <w:r>
+        <w:t>t</w:t>
+      </w:r>
       <w:r>
         <w:t>.</w:t>
       </w:r>
@@ -2345,15 +2271,7 @@
     </w:p>
     <w:p>
       <w:r>
-        <w:t xml:space="preserve">For the models themselves, heatmaps </w:t>
-      </w:r>
-      <w:proofErr w:type="gramStart"/>
-      <w:r>
-        <w:t>are generated</w:t>
-      </w:r>
-      <w:proofErr w:type="gramEnd"/>
-      <w:r>
-        <w:t xml:space="preserve"> to visualise the confusion </w:t>
+        <w:t xml:space="preserve">For the models themselves, heatmaps are generated to visualise the confusion </w:t>
       </w:r>
       <w:r>
         <w:t>matrices</w:t>
@@ -2466,7 +2384,7 @@
           <w:noProof/>
         </w:rPr>
         <w:drawing>
-          <wp:inline distT="0" distB="0" distL="0" distR="0" wp14:anchorId="57B38F94" wp14:editId="61E0513B">
+          <wp:inline distT="0" distB="0" distL="0" distR="0" wp14:anchorId="57B38F94" wp14:editId="3BAE9077">
             <wp:extent cx="2423867" cy="1972039"/>
             <wp:effectExtent l="38100" t="38100" r="33655" b="47625"/>
             <wp:docPr id="720434185" name="Picture 7" descr="A screenshot of a movie details&#10;&#10;AI-generated content may be incorrect."/>
@@ -2523,7 +2441,7 @@
           <w:noProof/>
         </w:rPr>
         <w:drawing>
-          <wp:inline distT="0" distB="0" distL="0" distR="0" wp14:anchorId="079BF766" wp14:editId="22C7B10F">
+          <wp:inline distT="0" distB="0" distL="0" distR="0" wp14:anchorId="079BF766" wp14:editId="3F30515F">
             <wp:extent cx="2414552" cy="2656461"/>
             <wp:effectExtent l="38100" t="38100" r="43180" b="29845"/>
             <wp:docPr id="884723773" name="Picture 7"/>
@@ -2915,28 +2833,12 @@
         <w:t>all</w:t>
       </w:r>
       <w:r>
-        <w:t xml:space="preserve"> the unique genres found by the program and what user rating they correspond with. Unfortunately, there is no clear pattern here apart from </w:t>
-      </w:r>
-      <w:proofErr w:type="gramStart"/>
-      <w:r>
-        <w:t>a few</w:t>
-      </w:r>
-      <w:proofErr w:type="gramEnd"/>
-      <w:r>
-        <w:t xml:space="preserve"> genres having oddly low ratings and a strange up and down “wave”.</w:t>
-      </w:r>
-    </w:p>
-    <w:p>
-      <w:r>
-        <w:t xml:space="preserve">Next, there is the age ratings graph. This shows that </w:t>
-      </w:r>
-      <w:proofErr w:type="gramStart"/>
-      <w:r>
-        <w:t>most of</w:t>
-      </w:r>
-      <w:proofErr w:type="gramEnd"/>
-      <w:r>
-        <w:t xml:space="preserve"> the data focusses on movies rated PG-13 and R of which these ratings cover a large range of user ratings. This does show that more data is needed for the other age ranges.</w:t>
+        <w:t xml:space="preserve"> the unique genres found by the program and what user rating they correspond with. Unfortunately, there is no clear pattern here apart from a few genres having oddly low ratings and a strange up and down “wave”.</w:t>
+      </w:r>
+    </w:p>
+    <w:p>
+      <w:r>
+        <w:t>Next, there is the age ratings graph. This shows that most of the data focusses on movies rated PG-13 and R of which these ratings cover a large range of user ratings. This does show that more data is needed for the other age ranges.</w:t>
       </w:r>
     </w:p>
     <w:p>
@@ -3380,15 +3282,7 @@
     </w:p>
     <w:p>
       <w:r>
-        <w:t xml:space="preserve">Overall, while the models work well enough, they are only useful for predicting films with average ratings (7) and not letting the user know of films that might gain lower or higher ratings simply because there is not enough data to support high rated films or low rated films. The dataset used is a good starting point for these models, but additional data from IMDb (and </w:t>
-      </w:r>
-      <w:proofErr w:type="gramStart"/>
-      <w:r>
-        <w:t>perhaps other</w:t>
-      </w:r>
-      <w:proofErr w:type="gramEnd"/>
-      <w:r>
-        <w:t xml:space="preserve"> websites) is critical for growing the model to be more accurate and more useful for the end user. </w:t>
+        <w:t xml:space="preserve">Overall, while the models work well enough, they are only useful for predicting films with average ratings (7) and not letting the user know of films that might gain lower or higher ratings simply because there is not enough data to support high rated films or low rated films. The dataset used is a good starting point for these models, but additional data from IMDb (and perhaps other websites) is critical for growing the model to be more accurate and more useful for the end user. </w:t>
       </w:r>
     </w:p>
     <w:p>
@@ -3575,15 +3469,7 @@
         <w:t xml:space="preserve">). </w:t>
       </w:r>
       <w:r>
-        <w:t xml:space="preserve">Hollywood: These Are </w:t>
-      </w:r>
-      <w:proofErr w:type="gramStart"/>
-      <w:r>
-        <w:t>The</w:t>
-      </w:r>
-      <w:proofErr w:type="gramEnd"/>
-      <w:r>
-        <w:t xml:space="preserve"> Most Expensive Flops In Movie History</w:t>
+        <w:t>Hollywood: These Are The Most Expensive Flops In Movie History</w:t>
       </w:r>
       <w:r>
         <w:t xml:space="preserve">. CEOWORLD Magazine. </w:t>

</xml_diff>